<commit_message>
feat: update demo video link
</commit_message>
<xml_diff>
--- a/report/Final report.docx
+++ b/report/Final report.docx
@@ -16183,7 +16183,19 @@
         <w:rPr>
           <w:lang w:val="en-US"/>
         </w:rPr>
-        <w:t xml:space="preserve">Video demo ngắn: </w:t>
+        <w:t>Video dem</w:t>
+      </w:r>
+      <w:r>
+        <w:rPr>
+          <w:lang w:val="en-US"/>
+        </w:rPr>
+        <w:t>o</w:t>
+      </w:r>
+      <w:r>
+        <w:rPr>
+          <w:lang w:val="en-US"/>
+        </w:rPr>
+        <w:t xml:space="preserve">: </w:t>
       </w:r>
       <w:hyperlink r:id="rId17" w:history="1">
         <w:r>
@@ -16191,7 +16203,7 @@
             <w:rStyle w:val="Hyperlink"/>
             <w:lang w:val="en-US"/>
           </w:rPr>
-          <w:t>https://drive.google.com/file/d/1RivrgZQwcR_21M3H0GLGCDgl2tjeIIYa/view?usp=sharing</w:t>
+          <w:t>https://youtu.be/8PDPmVtvyx8</w:t>
         </w:r>
       </w:hyperlink>
     </w:p>
@@ -16337,6 +16349,7 @@
               <w:rPr>
                 <w:color w:val="000000"/>
               </w:rPr>
+              <w:lastRenderedPageBreak/>
               <w:t>CPU</w:t>
             </w:r>
           </w:p>
@@ -16647,7 +16660,6 @@
         <w:rPr>
           <w:lang w:val="en-VN"/>
         </w:rPr>
-        <w:lastRenderedPageBreak/>
         <w:t>Trong quá trình triển khai giám sát hệ thống, nhóm gặp trở ngại với việc xây dựng các panel trên Grafana do đây là lần đầu tiếp cận công cụ này:</w:t>
       </w:r>
     </w:p>
@@ -16669,6 +16681,7 @@
           <w:bCs/>
           <w:lang w:val="en-VN"/>
         </w:rPr>
+        <w:lastRenderedPageBreak/>
         <w:t>Khả năng làm quen với PromQL</w:t>
       </w:r>
       <w:r>
@@ -17043,7 +17056,6 @@
           <w:color w:val="000000"/>
           <w:lang w:val="en-VN"/>
         </w:rPr>
-        <w:lastRenderedPageBreak/>
         <w:t>[</w:t>
       </w:r>
       <w:r>
@@ -17161,6 +17173,7 @@
           <w:color w:val="000000"/>
           <w:lang w:val="en-VN"/>
         </w:rPr>
+        <w:lastRenderedPageBreak/>
         <w:t>“Spring | Home,” </w:t>
       </w:r>
       <w:r>
@@ -18070,7 +18083,6 @@
           <w:color w:val="000000"/>
           <w:lang w:val="en-VN"/>
         </w:rPr>
-        <w:lastRenderedPageBreak/>
         <w:t>[1</w:t>
       </w:r>
       <w:r>
@@ -18183,6 +18195,7 @@
           <w:color w:val="000000"/>
           <w:lang w:val="en-VN"/>
         </w:rPr>
+        <w:lastRenderedPageBreak/>
         <w:t>“tutorials/lessons/201 at main · antonputra/tutorials,” </w:t>
       </w:r>
       <w:r>

</xml_diff>